<commit_message>
New due date of A06 reflected in the document
</commit_message>
<xml_diff>
--- a/A06_LERP/A06 - LERP.docx
+++ b/A06_LERP/A06 - LERP.docx
@@ -1,6 +1,6 @@
 
 <file path=word/document.xml><?xml version="1.0" encoding="utf-8"?>
-<w:document xmlns:wpc="http://schemas.microsoft.com/office/word/2010/wordprocessingCanvas" xmlns:mc="http://schemas.openxmlformats.org/markup-compatibility/2006" xmlns:o="urn:schemas-microsoft-com:office:office" xmlns:r="http://schemas.openxmlformats.org/officeDocument/2006/relationships" xmlns:m="http://schemas.openxmlformats.org/officeDocument/2006/math" xmlns:v="urn:schemas-microsoft-com:vml" xmlns:wp14="http://schemas.microsoft.com/office/word/2010/wordprocessingDrawing" xmlns:wp="http://schemas.openxmlformats.org/drawingml/2006/wordprocessingDrawing" xmlns:w10="urn:schemas-microsoft-com:office:word" xmlns:w="http://schemas.openxmlformats.org/wordprocessingml/2006/main" xmlns:w14="http://schemas.microsoft.com/office/word/2010/wordml" xmlns:w15="http://schemas.microsoft.com/office/word/2012/wordml" xmlns:wpg="http://schemas.microsoft.com/office/word/2010/wordprocessingGroup" xmlns:wpi="http://schemas.microsoft.com/office/word/2010/wordprocessingInk" xmlns:wne="http://schemas.microsoft.com/office/word/2006/wordml" xmlns:wps="http://schemas.microsoft.com/office/word/2010/wordprocessingShape" mc:Ignorable="w14 w15 wp14">
+<w:document xmlns:wpc="http://schemas.microsoft.com/office/word/2010/wordprocessingCanvas" xmlns:cx="http://schemas.microsoft.com/office/drawing/2014/chartex" xmlns:cx1="http://schemas.microsoft.com/office/drawing/2015/9/8/chartex" xmlns:cx2="http://schemas.microsoft.com/office/drawing/2015/10/21/chartex" xmlns:mc="http://schemas.openxmlformats.org/markup-compatibility/2006" xmlns:o="urn:schemas-microsoft-com:office:office" xmlns:r="http://schemas.openxmlformats.org/officeDocument/2006/relationships" xmlns:m="http://schemas.openxmlformats.org/officeDocument/2006/math" xmlns:v="urn:schemas-microsoft-com:vml" xmlns:wp14="http://schemas.microsoft.com/office/word/2010/wordprocessingDrawing" xmlns:wp="http://schemas.openxmlformats.org/drawingml/2006/wordprocessingDrawing" xmlns:w10="urn:schemas-microsoft-com:office:word" xmlns:w="http://schemas.openxmlformats.org/wordprocessingml/2006/main" xmlns:w14="http://schemas.microsoft.com/office/word/2010/wordml" xmlns:w15="http://schemas.microsoft.com/office/word/2012/wordml" xmlns:w16se="http://schemas.microsoft.com/office/word/2015/wordml/symex" xmlns:wpg="http://schemas.microsoft.com/office/word/2010/wordprocessingGroup" xmlns:wpi="http://schemas.microsoft.com/office/word/2010/wordprocessingInk" xmlns:wne="http://schemas.microsoft.com/office/word/2006/wordml" xmlns:wps="http://schemas.microsoft.com/office/word/2010/wordprocessingShape" mc:Ignorable="w14 w15 w16se wp14">
   <w:body>
     <w:tbl>
       <w:tblPr>
@@ -259,7 +259,6 @@
         </w:rPr>
         <w:t xml:space="preserve">IGME 309, 2015 </w:t>
       </w:r>
-      <w:proofErr w:type="gramStart"/>
       <w:r>
         <w:rPr>
           <w:rFonts w:eastAsia="Times New Roman"/>
@@ -272,7 +271,6 @@
         </w:rPr>
         <w:t>Spring</w:t>
       </w:r>
-      <w:proofErr w:type="gramEnd"/>
     </w:p>
     <w:p>
       <w:pPr>
@@ -380,7 +378,7 @@
           <w:sz w:val="27"/>
           <w:szCs w:val="27"/>
         </w:rPr>
-        <w:t>6</w:t>
+        <w:t>9</w:t>
       </w:r>
       <w:bookmarkStart w:id="0" w:name="_GoBack"/>
       <w:bookmarkEnd w:id="0"/>
@@ -392,7 +390,7 @@
           <w:szCs w:val="27"/>
           <w:vertAlign w:val="superscript"/>
         </w:rPr>
-        <w:t>th</w:t>
+        <w:t>h</w:t>
       </w:r>
       <w:r>
         <w:rPr>
@@ -701,7 +699,6 @@
         <w:t>-&gt;</w:t>
       </w:r>
       <w:proofErr w:type="spellStart"/>
-      <w:proofErr w:type="gramStart"/>
       <w:r>
         <w:rPr>
           <w:rFonts w:ascii="Consolas" w:hAnsi="Consolas" w:cs="Consolas"/>
@@ -721,7 +718,6 @@
         </w:rPr>
         <w:t>(</w:t>
       </w:r>
-      <w:proofErr w:type="gramEnd"/>
       <w:r>
         <w:rPr>
           <w:rFonts w:ascii="Consolas" w:hAnsi="Consolas" w:cs="Consolas"/>
@@ -859,25 +855,34 @@
           <w:highlight w:val="white"/>
         </w:rPr>
       </w:pPr>
+      <w:r>
+        <w:rPr>
+          <w:rFonts w:ascii="Consolas" w:hAnsi="Consolas" w:cs="Consolas"/>
+          <w:color w:val="2B91AF"/>
+          <w:sz w:val="19"/>
+          <w:szCs w:val="19"/>
+          <w:highlight w:val="white"/>
+        </w:rPr>
+        <w:t>vector3</w:t>
+      </w:r>
+      <w:r>
+        <w:rPr>
+          <w:rFonts w:ascii="Consolas" w:hAnsi="Consolas" w:cs="Consolas"/>
+          <w:sz w:val="19"/>
+          <w:szCs w:val="19"/>
+          <w:highlight w:val="white"/>
+        </w:rPr>
+        <w:t>(-4.0</w:t>
+      </w:r>
       <w:proofErr w:type="gramStart"/>
       <w:r>
         <w:rPr>
           <w:rFonts w:ascii="Consolas" w:hAnsi="Consolas" w:cs="Consolas"/>
-          <w:color w:val="2B91AF"/>
-          <w:sz w:val="19"/>
-          <w:szCs w:val="19"/>
-          <w:highlight w:val="white"/>
-        </w:rPr>
-        <w:t>vector3</w:t>
-      </w:r>
-      <w:r>
-        <w:rPr>
-          <w:rFonts w:ascii="Consolas" w:hAnsi="Consolas" w:cs="Consolas"/>
-          <w:sz w:val="19"/>
-          <w:szCs w:val="19"/>
-          <w:highlight w:val="white"/>
-        </w:rPr>
-        <w:t>(</w:t>
+          <w:sz w:val="19"/>
+          <w:szCs w:val="19"/>
+          <w:highlight w:val="white"/>
+        </w:rPr>
+        <w:t>f,-</w:t>
       </w:r>
       <w:proofErr w:type="gramEnd"/>
       <w:r>
@@ -887,7 +892,7 @@
           <w:szCs w:val="19"/>
           <w:highlight w:val="white"/>
         </w:rPr>
-        <w:t xml:space="preserve">-4.0f,-2.0f, </w:t>
+        <w:t xml:space="preserve">2.0f, </w:t>
       </w:r>
       <w:r>
         <w:rPr>
@@ -931,25 +936,34 @@
         </w:rPr>
         <w:tab/>
       </w:r>
+      <w:r>
+        <w:rPr>
+          <w:rFonts w:ascii="Consolas" w:hAnsi="Consolas" w:cs="Consolas"/>
+          <w:color w:val="2B91AF"/>
+          <w:sz w:val="19"/>
+          <w:szCs w:val="19"/>
+          <w:highlight w:val="white"/>
+        </w:rPr>
+        <w:t>vector3</w:t>
+      </w:r>
+      <w:r>
+        <w:rPr>
+          <w:rFonts w:ascii="Consolas" w:hAnsi="Consolas" w:cs="Consolas"/>
+          <w:sz w:val="19"/>
+          <w:szCs w:val="19"/>
+          <w:highlight w:val="white"/>
+        </w:rPr>
+        <w:t>(1.0</w:t>
+      </w:r>
       <w:proofErr w:type="gramStart"/>
       <w:r>
         <w:rPr>
           <w:rFonts w:ascii="Consolas" w:hAnsi="Consolas" w:cs="Consolas"/>
-          <w:color w:val="2B91AF"/>
-          <w:sz w:val="19"/>
-          <w:szCs w:val="19"/>
-          <w:highlight w:val="white"/>
-        </w:rPr>
-        <w:t>vector3</w:t>
-      </w:r>
-      <w:r>
-        <w:rPr>
-          <w:rFonts w:ascii="Consolas" w:hAnsi="Consolas" w:cs="Consolas"/>
-          <w:sz w:val="19"/>
-          <w:szCs w:val="19"/>
-          <w:highlight w:val="white"/>
-        </w:rPr>
-        <w:t>(</w:t>
+          <w:sz w:val="19"/>
+          <w:szCs w:val="19"/>
+          <w:highlight w:val="white"/>
+        </w:rPr>
+        <w:t>f,-</w:t>
       </w:r>
       <w:proofErr w:type="gramEnd"/>
       <w:r>
@@ -959,7 +973,7 @@
           <w:szCs w:val="19"/>
           <w:highlight w:val="white"/>
         </w:rPr>
-        <w:t xml:space="preserve">1.0f,-2.0f, </w:t>
+        <w:t xml:space="preserve">2.0f, </w:t>
       </w:r>
       <w:r>
         <w:rPr>
@@ -1003,25 +1017,34 @@
         </w:rPr>
         <w:tab/>
       </w:r>
+      <w:r>
+        <w:rPr>
+          <w:rFonts w:ascii="Consolas" w:hAnsi="Consolas" w:cs="Consolas"/>
+          <w:color w:val="2B91AF"/>
+          <w:sz w:val="19"/>
+          <w:szCs w:val="19"/>
+          <w:highlight w:val="white"/>
+        </w:rPr>
+        <w:t>vector3</w:t>
+      </w:r>
+      <w:r>
+        <w:rPr>
+          <w:rFonts w:ascii="Consolas" w:hAnsi="Consolas" w:cs="Consolas"/>
+          <w:sz w:val="19"/>
+          <w:szCs w:val="19"/>
+          <w:highlight w:val="white"/>
+        </w:rPr>
+        <w:t>(-3.0</w:t>
+      </w:r>
       <w:proofErr w:type="gramStart"/>
       <w:r>
         <w:rPr>
           <w:rFonts w:ascii="Consolas" w:hAnsi="Consolas" w:cs="Consolas"/>
-          <w:color w:val="2B91AF"/>
-          <w:sz w:val="19"/>
-          <w:szCs w:val="19"/>
-          <w:highlight w:val="white"/>
-        </w:rPr>
-        <w:t>vector3</w:t>
-      </w:r>
-      <w:r>
-        <w:rPr>
-          <w:rFonts w:ascii="Consolas" w:hAnsi="Consolas" w:cs="Consolas"/>
-          <w:sz w:val="19"/>
-          <w:szCs w:val="19"/>
-          <w:highlight w:val="white"/>
-        </w:rPr>
-        <w:t>(</w:t>
+          <w:sz w:val="19"/>
+          <w:szCs w:val="19"/>
+          <w:highlight w:val="white"/>
+        </w:rPr>
+        <w:t>f,-</w:t>
       </w:r>
       <w:proofErr w:type="gramEnd"/>
       <w:r>
@@ -1031,7 +1054,7 @@
           <w:szCs w:val="19"/>
           <w:highlight w:val="white"/>
         </w:rPr>
-        <w:t xml:space="preserve">-3.0f,-1.0f, </w:t>
+        <w:t xml:space="preserve">1.0f, </w:t>
       </w:r>
       <w:r>
         <w:rPr>
@@ -1075,25 +1098,34 @@
         </w:rPr>
         <w:tab/>
       </w:r>
+      <w:r>
+        <w:rPr>
+          <w:rFonts w:ascii="Consolas" w:hAnsi="Consolas" w:cs="Consolas"/>
+          <w:color w:val="2B91AF"/>
+          <w:sz w:val="19"/>
+          <w:szCs w:val="19"/>
+          <w:highlight w:val="white"/>
+        </w:rPr>
+        <w:t>vector3</w:t>
+      </w:r>
+      <w:r>
+        <w:rPr>
+          <w:rFonts w:ascii="Consolas" w:hAnsi="Consolas" w:cs="Consolas"/>
+          <w:sz w:val="19"/>
+          <w:szCs w:val="19"/>
+          <w:highlight w:val="white"/>
+        </w:rPr>
+        <w:t>(2.0</w:t>
+      </w:r>
       <w:proofErr w:type="gramStart"/>
       <w:r>
         <w:rPr>
           <w:rFonts w:ascii="Consolas" w:hAnsi="Consolas" w:cs="Consolas"/>
-          <w:color w:val="2B91AF"/>
-          <w:sz w:val="19"/>
-          <w:szCs w:val="19"/>
-          <w:highlight w:val="white"/>
-        </w:rPr>
-        <w:t>vector3</w:t>
-      </w:r>
-      <w:r>
-        <w:rPr>
-          <w:rFonts w:ascii="Consolas" w:hAnsi="Consolas" w:cs="Consolas"/>
-          <w:sz w:val="19"/>
-          <w:szCs w:val="19"/>
-          <w:highlight w:val="white"/>
-        </w:rPr>
-        <w:t>(</w:t>
+          <w:sz w:val="19"/>
+          <w:szCs w:val="19"/>
+          <w:highlight w:val="white"/>
+        </w:rPr>
+        <w:t>f,-</w:t>
       </w:r>
       <w:proofErr w:type="gramEnd"/>
       <w:r>
@@ -1103,7 +1135,7 @@
           <w:szCs w:val="19"/>
           <w:highlight w:val="white"/>
         </w:rPr>
-        <w:t xml:space="preserve">2.0f,-1.0f, </w:t>
+        <w:t xml:space="preserve">1.0f, </w:t>
       </w:r>
       <w:r>
         <w:rPr>
@@ -1147,7 +1179,6 @@
         </w:rPr>
         <w:tab/>
       </w:r>
-      <w:proofErr w:type="gramStart"/>
       <w:r>
         <w:rPr>
           <w:rFonts w:ascii="Consolas" w:hAnsi="Consolas" w:cs="Consolas"/>
@@ -1165,17 +1196,7 @@
           <w:szCs w:val="19"/>
           <w:highlight w:val="white"/>
         </w:rPr>
-        <w:t>(</w:t>
-      </w:r>
-      <w:proofErr w:type="gramEnd"/>
-      <w:r>
-        <w:rPr>
-          <w:rFonts w:ascii="Consolas" w:hAnsi="Consolas" w:cs="Consolas"/>
-          <w:sz w:val="19"/>
-          <w:szCs w:val="19"/>
-          <w:highlight w:val="white"/>
-        </w:rPr>
-        <w:t>-2.0f, 0.0f, 0.0f);</w:t>
+        <w:t>(-2.0f, 0.0f, 0.0f);</w:t>
       </w:r>
     </w:p>
     <w:p>
@@ -1201,7 +1222,6 @@
         </w:rPr>
         <w:tab/>
       </w:r>
-      <w:proofErr w:type="gramStart"/>
       <w:r>
         <w:rPr>
           <w:rFonts w:ascii="Consolas" w:hAnsi="Consolas" w:cs="Consolas"/>
@@ -1219,17 +1239,7 @@
           <w:szCs w:val="19"/>
           <w:highlight w:val="white"/>
         </w:rPr>
-        <w:t>(</w:t>
-      </w:r>
-      <w:proofErr w:type="gramEnd"/>
-      <w:r>
-        <w:rPr>
-          <w:rFonts w:ascii="Consolas" w:hAnsi="Consolas" w:cs="Consolas"/>
-          <w:sz w:val="19"/>
-          <w:szCs w:val="19"/>
-          <w:highlight w:val="white"/>
-        </w:rPr>
-        <w:t>3.0f, 0.0f, 0.0f);</w:t>
+        <w:t>(3.0f, 0.0f, 0.0f);</w:t>
       </w:r>
     </w:p>
     <w:p>
@@ -1255,25 +1265,34 @@
         </w:rPr>
         <w:tab/>
       </w:r>
+      <w:r>
+        <w:rPr>
+          <w:rFonts w:ascii="Consolas" w:hAnsi="Consolas" w:cs="Consolas"/>
+          <w:color w:val="2B91AF"/>
+          <w:sz w:val="19"/>
+          <w:szCs w:val="19"/>
+          <w:highlight w:val="white"/>
+        </w:rPr>
+        <w:t>vector3</w:t>
+      </w:r>
+      <w:r>
+        <w:rPr>
+          <w:rFonts w:ascii="Consolas" w:hAnsi="Consolas" w:cs="Consolas"/>
+          <w:sz w:val="19"/>
+          <w:szCs w:val="19"/>
+          <w:highlight w:val="white"/>
+        </w:rPr>
+        <w:t>(-1.0f, 1.0</w:t>
+      </w:r>
       <w:proofErr w:type="gramStart"/>
       <w:r>
         <w:rPr>
           <w:rFonts w:ascii="Consolas" w:hAnsi="Consolas" w:cs="Consolas"/>
-          <w:color w:val="2B91AF"/>
-          <w:sz w:val="19"/>
-          <w:szCs w:val="19"/>
-          <w:highlight w:val="white"/>
-        </w:rPr>
-        <w:t>vector3</w:t>
-      </w:r>
-      <w:r>
-        <w:rPr>
-          <w:rFonts w:ascii="Consolas" w:hAnsi="Consolas" w:cs="Consolas"/>
-          <w:sz w:val="19"/>
-          <w:szCs w:val="19"/>
-          <w:highlight w:val="white"/>
-        </w:rPr>
-        <w:t>(</w:t>
+          <w:sz w:val="19"/>
+          <w:szCs w:val="19"/>
+          <w:highlight w:val="white"/>
+        </w:rPr>
+        <w:t>f,-</w:t>
       </w:r>
       <w:proofErr w:type="gramEnd"/>
       <w:r>
@@ -1283,7 +1302,7 @@
           <w:szCs w:val="19"/>
           <w:highlight w:val="white"/>
         </w:rPr>
-        <w:t>-1.0f, 1.0f,-3</w:t>
+        <w:t>3</w:t>
       </w:r>
       <w:r>
         <w:rPr>
@@ -1318,25 +1337,43 @@
         </w:rPr>
         <w:tab/>
       </w:r>
+      <w:r>
+        <w:rPr>
+          <w:rFonts w:ascii="Consolas" w:hAnsi="Consolas" w:cs="Consolas"/>
+          <w:color w:val="2B91AF"/>
+          <w:sz w:val="19"/>
+          <w:szCs w:val="19"/>
+          <w:highlight w:val="white"/>
+        </w:rPr>
+        <w:t>vector3</w:t>
+      </w:r>
+      <w:r>
+        <w:rPr>
+          <w:rFonts w:ascii="Consolas" w:hAnsi="Consolas" w:cs="Consolas"/>
+          <w:sz w:val="19"/>
+          <w:szCs w:val="19"/>
+          <w:highlight w:val="white"/>
+        </w:rPr>
+        <w:t>(4.0f, 1.0</w:t>
+      </w:r>
       <w:proofErr w:type="gramStart"/>
       <w:r>
         <w:rPr>
           <w:rFonts w:ascii="Consolas" w:hAnsi="Consolas" w:cs="Consolas"/>
-          <w:color w:val="2B91AF"/>
-          <w:sz w:val="19"/>
-          <w:szCs w:val="19"/>
-          <w:highlight w:val="white"/>
-        </w:rPr>
-        <w:t>vector3</w:t>
-      </w:r>
-      <w:r>
-        <w:rPr>
-          <w:rFonts w:ascii="Consolas" w:hAnsi="Consolas" w:cs="Consolas"/>
-          <w:sz w:val="19"/>
-          <w:szCs w:val="19"/>
-          <w:highlight w:val="white"/>
-        </w:rPr>
-        <w:t>(</w:t>
+          <w:sz w:val="19"/>
+          <w:szCs w:val="19"/>
+          <w:highlight w:val="white"/>
+        </w:rPr>
+        <w:t>f,</w:t>
+      </w:r>
+      <w:r>
+        <w:rPr>
+          <w:rFonts w:ascii="Consolas" w:hAnsi="Consolas" w:cs="Consolas"/>
+          <w:sz w:val="19"/>
+          <w:szCs w:val="19"/>
+          <w:highlight w:val="white"/>
+        </w:rPr>
+        <w:t>-</w:t>
       </w:r>
       <w:proofErr w:type="gramEnd"/>
       <w:r>
@@ -1346,16 +1383,7 @@
           <w:szCs w:val="19"/>
           <w:highlight w:val="white"/>
         </w:rPr>
-        <w:t>4.0f, 1.0f,</w:t>
-      </w:r>
-      <w:r>
-        <w:rPr>
-          <w:rFonts w:ascii="Consolas" w:hAnsi="Consolas" w:cs="Consolas"/>
-          <w:sz w:val="19"/>
-          <w:szCs w:val="19"/>
-          <w:highlight w:val="white"/>
-        </w:rPr>
-        <w:t>-3</w:t>
+        <w:t>3</w:t>
       </w:r>
       <w:r>
         <w:rPr>
@@ -1390,25 +1418,43 @@
         </w:rPr>
         <w:tab/>
       </w:r>
+      <w:r>
+        <w:rPr>
+          <w:rFonts w:ascii="Consolas" w:hAnsi="Consolas" w:cs="Consolas"/>
+          <w:color w:val="2B91AF"/>
+          <w:sz w:val="19"/>
+          <w:szCs w:val="19"/>
+          <w:highlight w:val="white"/>
+        </w:rPr>
+        <w:t>vector3</w:t>
+      </w:r>
+      <w:r>
+        <w:rPr>
+          <w:rFonts w:ascii="Consolas" w:hAnsi="Consolas" w:cs="Consolas"/>
+          <w:sz w:val="19"/>
+          <w:szCs w:val="19"/>
+          <w:highlight w:val="white"/>
+        </w:rPr>
+        <w:t>(0.0f, 2.0</w:t>
+      </w:r>
       <w:proofErr w:type="gramStart"/>
       <w:r>
         <w:rPr>
           <w:rFonts w:ascii="Consolas" w:hAnsi="Consolas" w:cs="Consolas"/>
-          <w:color w:val="2B91AF"/>
-          <w:sz w:val="19"/>
-          <w:szCs w:val="19"/>
-          <w:highlight w:val="white"/>
-        </w:rPr>
-        <w:t>vector3</w:t>
-      </w:r>
-      <w:r>
-        <w:rPr>
-          <w:rFonts w:ascii="Consolas" w:hAnsi="Consolas" w:cs="Consolas"/>
-          <w:sz w:val="19"/>
-          <w:szCs w:val="19"/>
-          <w:highlight w:val="white"/>
-        </w:rPr>
-        <w:t>(</w:t>
+          <w:sz w:val="19"/>
+          <w:szCs w:val="19"/>
+          <w:highlight w:val="white"/>
+        </w:rPr>
+        <w:t>f,</w:t>
+      </w:r>
+      <w:r>
+        <w:rPr>
+          <w:rFonts w:ascii="Consolas" w:hAnsi="Consolas" w:cs="Consolas"/>
+          <w:sz w:val="19"/>
+          <w:szCs w:val="19"/>
+          <w:highlight w:val="white"/>
+        </w:rPr>
+        <w:t>-</w:t>
       </w:r>
       <w:proofErr w:type="gramEnd"/>
       <w:r>
@@ -1418,16 +1464,7 @@
           <w:szCs w:val="19"/>
           <w:highlight w:val="white"/>
         </w:rPr>
-        <w:t>0.0f, 2.0f,</w:t>
-      </w:r>
-      <w:r>
-        <w:rPr>
-          <w:rFonts w:ascii="Consolas" w:hAnsi="Consolas" w:cs="Consolas"/>
-          <w:sz w:val="19"/>
-          <w:szCs w:val="19"/>
-          <w:highlight w:val="white"/>
-        </w:rPr>
-        <w:t>-5</w:t>
+        <w:t>5</w:t>
       </w:r>
       <w:r>
         <w:rPr>
@@ -1462,10 +1499,75 @@
         </w:rPr>
         <w:tab/>
       </w:r>
+      <w:r>
+        <w:rPr>
+          <w:rFonts w:ascii="Consolas" w:hAnsi="Consolas" w:cs="Consolas"/>
+          <w:color w:val="2B91AF"/>
+          <w:sz w:val="19"/>
+          <w:szCs w:val="19"/>
+          <w:highlight w:val="white"/>
+        </w:rPr>
+        <w:t>vector3</w:t>
+      </w:r>
+      <w:r>
+        <w:rPr>
+          <w:rFonts w:ascii="Consolas" w:hAnsi="Consolas" w:cs="Consolas"/>
+          <w:sz w:val="19"/>
+          <w:szCs w:val="19"/>
+          <w:highlight w:val="white"/>
+        </w:rPr>
+        <w:t>(5.0f, 2.0</w:t>
+      </w:r>
       <w:proofErr w:type="gramStart"/>
       <w:r>
         <w:rPr>
           <w:rFonts w:ascii="Consolas" w:hAnsi="Consolas" w:cs="Consolas"/>
+          <w:sz w:val="19"/>
+          <w:szCs w:val="19"/>
+          <w:highlight w:val="white"/>
+        </w:rPr>
+        <w:t>f,</w:t>
+      </w:r>
+      <w:r>
+        <w:rPr>
+          <w:rFonts w:ascii="Consolas" w:hAnsi="Consolas" w:cs="Consolas"/>
+          <w:sz w:val="19"/>
+          <w:szCs w:val="19"/>
+          <w:highlight w:val="white"/>
+        </w:rPr>
+        <w:t>-</w:t>
+      </w:r>
+      <w:proofErr w:type="gramEnd"/>
+      <w:r>
+        <w:rPr>
+          <w:rFonts w:ascii="Consolas" w:hAnsi="Consolas" w:cs="Consolas"/>
+          <w:sz w:val="19"/>
+          <w:szCs w:val="19"/>
+          <w:highlight w:val="white"/>
+        </w:rPr>
+        <w:t>5</w:t>
+      </w:r>
+      <w:r>
+        <w:rPr>
+          <w:rFonts w:ascii="Consolas" w:hAnsi="Consolas" w:cs="Consolas"/>
+          <w:sz w:val="19"/>
+          <w:szCs w:val="19"/>
+          <w:highlight w:val="white"/>
+        </w:rPr>
+        <w:t>.0f);</w:t>
+      </w:r>
+    </w:p>
+    <w:p>
+      <w:pPr>
+        <w:rPr>
+          <w:rFonts w:eastAsia="Times New Roman"/>
+          <w:sz w:val="27"/>
+          <w:szCs w:val="27"/>
+        </w:rPr>
+      </w:pPr>
+      <w:r>
+        <w:rPr>
+          <w:rFonts w:ascii="Consolas" w:hAnsi="Consolas" w:cs="Consolas"/>
           <w:color w:val="2B91AF"/>
           <w:sz w:val="19"/>
           <w:szCs w:val="19"/>
@@ -1480,7 +1582,26 @@
           <w:szCs w:val="19"/>
           <w:highlight w:val="white"/>
         </w:rPr>
-        <w:t>(</w:t>
+        <w:t>(1.0f, 3.0</w:t>
+      </w:r>
+      <w:proofErr w:type="gramStart"/>
+      <w:r>
+        <w:rPr>
+          <w:rFonts w:ascii="Consolas" w:hAnsi="Consolas" w:cs="Consolas"/>
+          <w:sz w:val="19"/>
+          <w:szCs w:val="19"/>
+          <w:highlight w:val="white"/>
+        </w:rPr>
+        <w:t>f,</w:t>
+      </w:r>
+      <w:r>
+        <w:rPr>
+          <w:rFonts w:ascii="Consolas" w:hAnsi="Consolas" w:cs="Consolas"/>
+          <w:sz w:val="19"/>
+          <w:szCs w:val="19"/>
+          <w:highlight w:val="white"/>
+        </w:rPr>
+        <w:t>-</w:t>
       </w:r>
       <w:proofErr w:type="gramEnd"/>
       <w:r>
@@ -1490,73 +1611,7 @@
           <w:szCs w:val="19"/>
           <w:highlight w:val="white"/>
         </w:rPr>
-        <w:t>5.0f, 2.0f,</w:t>
-      </w:r>
-      <w:r>
-        <w:rPr>
-          <w:rFonts w:ascii="Consolas" w:hAnsi="Consolas" w:cs="Consolas"/>
-          <w:sz w:val="19"/>
-          <w:szCs w:val="19"/>
-          <w:highlight w:val="white"/>
-        </w:rPr>
-        <w:t>-5</w:t>
-      </w:r>
-      <w:r>
-        <w:rPr>
-          <w:rFonts w:ascii="Consolas" w:hAnsi="Consolas" w:cs="Consolas"/>
-          <w:sz w:val="19"/>
-          <w:szCs w:val="19"/>
-          <w:highlight w:val="white"/>
-        </w:rPr>
-        <w:t>.0f);</w:t>
-      </w:r>
-    </w:p>
-    <w:p>
-      <w:pPr>
-        <w:rPr>
-          <w:rFonts w:eastAsia="Times New Roman"/>
-          <w:sz w:val="27"/>
-          <w:szCs w:val="27"/>
-        </w:rPr>
-      </w:pPr>
-      <w:proofErr w:type="gramStart"/>
-      <w:r>
-        <w:rPr>
-          <w:rFonts w:ascii="Consolas" w:hAnsi="Consolas" w:cs="Consolas"/>
-          <w:color w:val="2B91AF"/>
-          <w:sz w:val="19"/>
-          <w:szCs w:val="19"/>
-          <w:highlight w:val="white"/>
-        </w:rPr>
-        <w:t>vector3</w:t>
-      </w:r>
-      <w:r>
-        <w:rPr>
-          <w:rFonts w:ascii="Consolas" w:hAnsi="Consolas" w:cs="Consolas"/>
-          <w:sz w:val="19"/>
-          <w:szCs w:val="19"/>
-          <w:highlight w:val="white"/>
-        </w:rPr>
-        <w:t>(</w:t>
-      </w:r>
-      <w:proofErr w:type="gramEnd"/>
-      <w:r>
-        <w:rPr>
-          <w:rFonts w:ascii="Consolas" w:hAnsi="Consolas" w:cs="Consolas"/>
-          <w:sz w:val="19"/>
-          <w:szCs w:val="19"/>
-          <w:highlight w:val="white"/>
-        </w:rPr>
-        <w:t>1.0f, 3.0f,</w:t>
-      </w:r>
-      <w:r>
-        <w:rPr>
-          <w:rFonts w:ascii="Consolas" w:hAnsi="Consolas" w:cs="Consolas"/>
-          <w:sz w:val="19"/>
-          <w:szCs w:val="19"/>
-          <w:highlight w:val="white"/>
-        </w:rPr>
-        <w:t>-5</w:t>
+        <w:t>5</w:t>
       </w:r>
       <w:r>
         <w:rPr>
@@ -1731,7 +1786,6 @@
           <w:szCs w:val="27"/>
         </w:rPr>
       </w:pPr>
-      <w:proofErr w:type="gramStart"/>
       <w:r>
         <w:rPr>
           <w:rFonts w:ascii="Consolas" w:hAnsi="Consolas" w:cs="Consolas"/>
@@ -1742,7 +1796,6 @@
         </w:rPr>
         <w:t>float</w:t>
       </w:r>
-      <w:proofErr w:type="gramEnd"/>
       <w:r>
         <w:rPr>
           <w:rFonts w:ascii="Consolas" w:hAnsi="Consolas" w:cs="Consolas"/>
@@ -1793,7 +1846,6 @@
           <w:szCs w:val="27"/>
         </w:rPr>
       </w:pPr>
-      <w:proofErr w:type="gramStart"/>
       <w:r>
         <w:rPr>
           <w:rFonts w:ascii="Consolas" w:hAnsi="Consolas" w:cs="Consolas"/>
@@ -1804,7 +1856,6 @@
         </w:rPr>
         <w:t>float</w:t>
       </w:r>
-      <w:proofErr w:type="gramEnd"/>
       <w:r>
         <w:rPr>
           <w:rFonts w:ascii="Consolas" w:hAnsi="Consolas" w:cs="Consolas"/>
@@ -1855,7 +1906,6 @@
           <w:szCs w:val="27"/>
         </w:rPr>
       </w:pPr>
-      <w:proofErr w:type="gramStart"/>
       <w:r>
         <w:rPr>
           <w:rFonts w:ascii="Consolas" w:hAnsi="Consolas" w:cs="Consolas"/>
@@ -1866,7 +1916,6 @@
         </w:rPr>
         <w:t>float</w:t>
       </w:r>
-      <w:proofErr w:type="gramEnd"/>
       <w:r>
         <w:rPr>
           <w:rFonts w:ascii="Consolas" w:hAnsi="Consolas" w:cs="Consolas"/>
@@ -2535,27 +2584,7 @@
           <w:szCs w:val="27"/>
           <w:highlight w:val="white"/>
         </w:rPr>
-        <w:t xml:space="preserve">0) For each uncommented </w:t>
-      </w:r>
-      <w:proofErr w:type="gramStart"/>
-      <w:r>
-        <w:rPr>
-          <w:color w:val="000000" w:themeColor="text1"/>
-          <w:sz w:val="27"/>
-          <w:szCs w:val="27"/>
-          <w:highlight w:val="white"/>
-        </w:rPr>
-        <w:t>method.</w:t>
-      </w:r>
-      <w:proofErr w:type="gramEnd"/>
-      <w:r>
-        <w:rPr>
-          <w:color w:val="000000" w:themeColor="text1"/>
-          <w:sz w:val="27"/>
-          <w:szCs w:val="27"/>
-          <w:highlight w:val="white"/>
-        </w:rPr>
-        <w:t xml:space="preserve"> I need to know what you are doing</w:t>
+        <w:t>0) For each uncommented method. I need to know what you are doing</w:t>
       </w:r>
       <w:r>
         <w:rPr>
@@ -3038,7 +3067,7 @@
 </file>
 
 <file path=word/numbering.xml><?xml version="1.0" encoding="utf-8"?>
-<w:numbering xmlns:wpc="http://schemas.microsoft.com/office/word/2010/wordprocessingCanvas" xmlns:mc="http://schemas.openxmlformats.org/markup-compatibility/2006" xmlns:o="urn:schemas-microsoft-com:office:office" xmlns:r="http://schemas.openxmlformats.org/officeDocument/2006/relationships" xmlns:m="http://schemas.openxmlformats.org/officeDocument/2006/math" xmlns:v="urn:schemas-microsoft-com:vml" xmlns:wp14="http://schemas.microsoft.com/office/word/2010/wordprocessingDrawing" xmlns:wp="http://schemas.openxmlformats.org/drawingml/2006/wordprocessingDrawing" xmlns:w10="urn:schemas-microsoft-com:office:word" xmlns:w="http://schemas.openxmlformats.org/wordprocessingml/2006/main" xmlns:w14="http://schemas.microsoft.com/office/word/2010/wordml" xmlns:w15="http://schemas.microsoft.com/office/word/2012/wordml" xmlns:wpg="http://schemas.microsoft.com/office/word/2010/wordprocessingGroup" xmlns:wpi="http://schemas.microsoft.com/office/word/2010/wordprocessingInk" xmlns:wne="http://schemas.microsoft.com/office/word/2006/wordml" xmlns:wps="http://schemas.microsoft.com/office/word/2010/wordprocessingShape" mc:Ignorable="w14 w15 wp14">
+<w:numbering xmlns:wpc="http://schemas.microsoft.com/office/word/2010/wordprocessingCanvas" xmlns:cx="http://schemas.microsoft.com/office/drawing/2014/chartex" xmlns:cx1="http://schemas.microsoft.com/office/drawing/2015/9/8/chartex" xmlns:cx2="http://schemas.microsoft.com/office/drawing/2015/10/21/chartex" xmlns:mc="http://schemas.openxmlformats.org/markup-compatibility/2006" xmlns:o="urn:schemas-microsoft-com:office:office" xmlns:r="http://schemas.openxmlformats.org/officeDocument/2006/relationships" xmlns:m="http://schemas.openxmlformats.org/officeDocument/2006/math" xmlns:v="urn:schemas-microsoft-com:vml" xmlns:wp14="http://schemas.microsoft.com/office/word/2010/wordprocessingDrawing" xmlns:wp="http://schemas.openxmlformats.org/drawingml/2006/wordprocessingDrawing" xmlns:w10="urn:schemas-microsoft-com:office:word" xmlns:w="http://schemas.openxmlformats.org/wordprocessingml/2006/main" xmlns:w14="http://schemas.microsoft.com/office/word/2010/wordml" xmlns:w15="http://schemas.microsoft.com/office/word/2012/wordml" xmlns:w16se="http://schemas.microsoft.com/office/word/2015/wordml/symex" xmlns:wpg="http://schemas.microsoft.com/office/word/2010/wordprocessingGroup" xmlns:wpi="http://schemas.microsoft.com/office/word/2010/wordprocessingInk" xmlns:wne="http://schemas.microsoft.com/office/word/2006/wordml" xmlns:wps="http://schemas.microsoft.com/office/word/2010/wordprocessingShape" mc:Ignorable="w14 w15 w16se wp14">
   <w:abstractNum w:abstractNumId="0" w15:restartNumberingAfterBreak="0">
     <w:nsid w:val="05441F5A"/>
     <w:multiLevelType w:val="hybridMultilevel"/>
@@ -6045,7 +6074,7 @@
 </file>
 
 <file path=word/styles.xml><?xml version="1.0" encoding="utf-8"?>
-<w:styles xmlns:mc="http://schemas.openxmlformats.org/markup-compatibility/2006" xmlns:r="http://schemas.openxmlformats.org/officeDocument/2006/relationships" xmlns:w="http://schemas.openxmlformats.org/wordprocessingml/2006/main" xmlns:w14="http://schemas.microsoft.com/office/word/2010/wordml" xmlns:w15="http://schemas.microsoft.com/office/word/2012/wordml" mc:Ignorable="w14 w15">
+<w:styles xmlns:mc="http://schemas.openxmlformats.org/markup-compatibility/2006" xmlns:r="http://schemas.openxmlformats.org/officeDocument/2006/relationships" xmlns:w="http://schemas.openxmlformats.org/wordprocessingml/2006/main" xmlns:w14="http://schemas.microsoft.com/office/word/2010/wordml" xmlns:w15="http://schemas.microsoft.com/office/word/2012/wordml" xmlns:w16se="http://schemas.microsoft.com/office/word/2015/wordml/symex" mc:Ignorable="w14 w15 w16se">
   <w:docDefaults>
     <w:rPrDefault>
       <w:rPr>
@@ -6061,7 +6090,7 @@
       </w:pPr>
     </w:pPrDefault>
   </w:docDefaults>
-  <w:latentStyles w:defLockedState="0" w:defUIPriority="99" w:defSemiHidden="0" w:defUnhideWhenUsed="0" w:defQFormat="0" w:count="371">
+  <w:latentStyles w:defLockedState="0" w:defUIPriority="99" w:defSemiHidden="0" w:defUnhideWhenUsed="0" w:defQFormat="0" w:count="372">
     <w:lsdException w:name="Normal" w:uiPriority="0" w:qFormat="1"/>
     <w:lsdException w:name="heading 1" w:uiPriority="9" w:qFormat="1"/>
     <w:lsdException w:name="heading 2" w:semiHidden="1" w:uiPriority="9" w:unhideWhenUsed="1" w:qFormat="1"/>
@@ -6167,7 +6196,6 @@
     <w:lsdException w:name="HTML Sample" w:semiHidden="1" w:unhideWhenUsed="1"/>
     <w:lsdException w:name="HTML Typewriter" w:semiHidden="1" w:unhideWhenUsed="1"/>
     <w:lsdException w:name="HTML Variable" w:semiHidden="1" w:unhideWhenUsed="1"/>
-    <w:lsdException w:name="Normal Table" w:semiHidden="1" w:unhideWhenUsed="1"/>
     <w:lsdException w:name="annotation subject" w:semiHidden="1" w:unhideWhenUsed="1"/>
     <w:lsdException w:name="No List" w:semiHidden="1" w:unhideWhenUsed="1"/>
     <w:lsdException w:name="Outline List 1" w:semiHidden="1" w:unhideWhenUsed="1"/>
@@ -6214,10 +6242,8 @@
     <w:lsdException w:name="Table Subtle 2" w:semiHidden="1" w:unhideWhenUsed="1"/>
     <w:lsdException w:name="Table Web 1" w:semiHidden="1" w:unhideWhenUsed="1"/>
     <w:lsdException w:name="Table Web 2" w:semiHidden="1" w:unhideWhenUsed="1"/>
-    <w:lsdException w:name="Table Web 3" w:semiHidden="1" w:unhideWhenUsed="1"/>
     <w:lsdException w:name="Balloon Text" w:semiHidden="1" w:unhideWhenUsed="1"/>
     <w:lsdException w:name="Table Grid" w:uiPriority="59"/>
-    <w:lsdException w:name="Table Theme" w:semiHidden="1" w:unhideWhenUsed="1"/>
     <w:lsdException w:name="Placeholder Text" w:semiHidden="1"/>
     <w:lsdException w:name="No Spacing" w:uiPriority="1" w:qFormat="1"/>
     <w:lsdException w:name="Light Shading" w:uiPriority="60"/>
@@ -6433,6 +6459,7 @@
     <w:lsdException w:name="List Table 5 Dark Accent 6" w:uiPriority="50"/>
     <w:lsdException w:name="List Table 6 Colorful Accent 6" w:uiPriority="51"/>
     <w:lsdException w:name="List Table 7 Colorful Accent 6" w:uiPriority="52"/>
+    <w:lsdException w:name="Mention" w:semiHidden="1" w:unhideWhenUsed="1"/>
   </w:latentStyles>
   <w:style w:type="paragraph" w:default="1" w:styleId="Normal">
     <w:name w:val="Normal"/>
@@ -7149,7 +7176,7 @@
 </file>
 
 <file path=customXml/itemProps1.xml><?xml version="1.0" encoding="utf-8"?>
-<ds:datastoreItem xmlns:ds="http://schemas.openxmlformats.org/officeDocument/2006/customXml" ds:itemID="{D96E9878-D148-472C-AEB1-647CF5005997}">
+<ds:datastoreItem xmlns:ds="http://schemas.openxmlformats.org/officeDocument/2006/customXml" ds:itemID="{0F94E53C-C0A0-441A-82C0-F9730390C3CC}">
   <ds:schemaRefs>
     <ds:schemaRef ds:uri="http://schemas.openxmlformats.org/officeDocument/2006/bibliography"/>
   </ds:schemaRefs>

</xml_diff>

<commit_message>
Added projects to the solution
</commit_message>
<xml_diff>
--- a/A06_LERP/A06 - LERP.docx
+++ b/A06_LERP/A06 - LERP.docx
@@ -390,7 +390,7 @@
           <w:szCs w:val="27"/>
           <w:vertAlign w:val="superscript"/>
         </w:rPr>
-        <w:t>h</w:t>
+        <w:t>th</w:t>
       </w:r>
       <w:r>
         <w:rPr>
@@ -453,25 +453,7 @@
           <w:sz w:val="27"/>
           <w:szCs w:val="27"/>
         </w:rPr>
-        <w:t xml:space="preserve">You have starting code through </w:t>
-      </w:r>
-      <w:proofErr w:type="spellStart"/>
-      <w:r>
-        <w:rPr>
-          <w:rFonts w:eastAsia="Times New Roman"/>
-          <w:sz w:val="27"/>
-          <w:szCs w:val="27"/>
-        </w:rPr>
-        <w:t>ReEngine</w:t>
-      </w:r>
-      <w:proofErr w:type="spellEnd"/>
-      <w:r>
-        <w:rPr>
-          <w:rFonts w:eastAsia="Times New Roman"/>
-          <w:sz w:val="27"/>
-          <w:szCs w:val="27"/>
-        </w:rPr>
-        <w:t xml:space="preserve">, you may use your own solution if you want to, but the translation of starting code is entirely your responsibility. Startup code is available at: </w:t>
+        <w:t xml:space="preserve">You have starting code through ReEngine, you may use your own solution if you want to, but the translation of starting code is entirely your responsibility. Startup code is available at: </w:t>
       </w:r>
       <w:hyperlink r:id="rId8" w:history="1">
         <w:r>
@@ -678,45 +660,14 @@
           <w:szCs w:val="27"/>
         </w:rPr>
       </w:pPr>
-      <w:proofErr w:type="spellStart"/>
-      <w:r>
-        <w:rPr>
-          <w:rFonts w:ascii="Consolas" w:hAnsi="Consolas" w:cs="Consolas"/>
-          <w:sz w:val="19"/>
-          <w:szCs w:val="19"/>
-          <w:highlight w:val="white"/>
-        </w:rPr>
-        <w:t>m_pMeshMngr</w:t>
-      </w:r>
-      <w:proofErr w:type="spellEnd"/>
-      <w:r>
-        <w:rPr>
-          <w:rFonts w:ascii="Consolas" w:hAnsi="Consolas" w:cs="Consolas"/>
-          <w:sz w:val="19"/>
-          <w:szCs w:val="19"/>
-          <w:highlight w:val="white"/>
-        </w:rPr>
-        <w:t>-&gt;</w:t>
-      </w:r>
-      <w:proofErr w:type="spellStart"/>
-      <w:r>
-        <w:rPr>
-          <w:rFonts w:ascii="Consolas" w:hAnsi="Consolas" w:cs="Consolas"/>
-          <w:sz w:val="19"/>
-          <w:szCs w:val="19"/>
-          <w:highlight w:val="white"/>
-        </w:rPr>
-        <w:t>SetModelMatrix</w:t>
-      </w:r>
-      <w:proofErr w:type="spellEnd"/>
-      <w:r>
-        <w:rPr>
-          <w:rFonts w:ascii="Consolas" w:hAnsi="Consolas" w:cs="Consolas"/>
-          <w:sz w:val="19"/>
-          <w:szCs w:val="19"/>
-          <w:highlight w:val="white"/>
-        </w:rPr>
-        <w:t>(</w:t>
+      <w:r>
+        <w:rPr>
+          <w:rFonts w:ascii="Consolas" w:hAnsi="Consolas" w:cs="Consolas"/>
+          <w:sz w:val="19"/>
+          <w:szCs w:val="19"/>
+          <w:highlight w:val="white"/>
+        </w:rPr>
+        <w:t>m_pMeshMngr-&gt;SetModelMatrix(</w:t>
       </w:r>
       <w:r>
         <w:rPr>
@@ -725,27 +676,7 @@
           <w:szCs w:val="19"/>
           <w:highlight w:val="yellow"/>
         </w:rPr>
-        <w:t>&lt;</w:t>
-      </w:r>
-      <w:proofErr w:type="spellStart"/>
-      <w:r>
-        <w:rPr>
-          <w:rFonts w:ascii="Consolas" w:hAnsi="Consolas" w:cs="Consolas"/>
-          <w:sz w:val="19"/>
-          <w:szCs w:val="19"/>
-          <w:highlight w:val="yellow"/>
-        </w:rPr>
-        <w:t>InsertYourMatrixhere</w:t>
-      </w:r>
-      <w:proofErr w:type="spellEnd"/>
-      <w:r>
-        <w:rPr>
-          <w:rFonts w:ascii="Consolas" w:hAnsi="Consolas" w:cs="Consolas"/>
-          <w:sz w:val="19"/>
-          <w:szCs w:val="19"/>
-          <w:highlight w:val="yellow"/>
-        </w:rPr>
-        <w:t>&gt;</w:t>
+        <w:t>&lt;InsertYourMatrixhere&gt;</w:t>
       </w:r>
       <w:r>
         <w:rPr>
@@ -764,29 +695,7 @@
           <w:szCs w:val="19"/>
           <w:highlight w:val="white"/>
         </w:rPr>
-        <w:t>"</w:t>
-      </w:r>
-      <w:proofErr w:type="spellStart"/>
-      <w:r>
-        <w:rPr>
-          <w:rFonts w:ascii="Consolas" w:hAnsi="Consolas" w:cs="Consolas"/>
-          <w:color w:val="A31515"/>
-          <w:sz w:val="19"/>
-          <w:szCs w:val="19"/>
-          <w:highlight w:val="white"/>
-        </w:rPr>
-        <w:t>WallEye</w:t>
-      </w:r>
-      <w:proofErr w:type="spellEnd"/>
-      <w:r>
-        <w:rPr>
-          <w:rFonts w:ascii="Consolas" w:hAnsi="Consolas" w:cs="Consolas"/>
-          <w:color w:val="A31515"/>
-          <w:sz w:val="19"/>
-          <w:szCs w:val="19"/>
-          <w:highlight w:val="white"/>
-        </w:rPr>
-        <w:t>"</w:t>
+        <w:t>"WallEye"</w:t>
       </w:r>
       <w:r>
         <w:rPr>
@@ -872,27 +781,7 @@
           <w:szCs w:val="19"/>
           <w:highlight w:val="white"/>
         </w:rPr>
-        <w:t>(-4.0</w:t>
-      </w:r>
-      <w:proofErr w:type="gramStart"/>
-      <w:r>
-        <w:rPr>
-          <w:rFonts w:ascii="Consolas" w:hAnsi="Consolas" w:cs="Consolas"/>
-          <w:sz w:val="19"/>
-          <w:szCs w:val="19"/>
-          <w:highlight w:val="white"/>
-        </w:rPr>
-        <w:t>f,-</w:t>
-      </w:r>
-      <w:proofErr w:type="gramEnd"/>
-      <w:r>
-        <w:rPr>
-          <w:rFonts w:ascii="Consolas" w:hAnsi="Consolas" w:cs="Consolas"/>
-          <w:sz w:val="19"/>
-          <w:szCs w:val="19"/>
-          <w:highlight w:val="white"/>
-        </w:rPr>
-        <w:t xml:space="preserve">2.0f, </w:t>
+        <w:t xml:space="preserve">(-4.0f,-2.0f, </w:t>
       </w:r>
       <w:r>
         <w:rPr>
@@ -953,27 +842,7 @@
           <w:szCs w:val="19"/>
           <w:highlight w:val="white"/>
         </w:rPr>
-        <w:t>(1.0</w:t>
-      </w:r>
-      <w:proofErr w:type="gramStart"/>
-      <w:r>
-        <w:rPr>
-          <w:rFonts w:ascii="Consolas" w:hAnsi="Consolas" w:cs="Consolas"/>
-          <w:sz w:val="19"/>
-          <w:szCs w:val="19"/>
-          <w:highlight w:val="white"/>
-        </w:rPr>
-        <w:t>f,-</w:t>
-      </w:r>
-      <w:proofErr w:type="gramEnd"/>
-      <w:r>
-        <w:rPr>
-          <w:rFonts w:ascii="Consolas" w:hAnsi="Consolas" w:cs="Consolas"/>
-          <w:sz w:val="19"/>
-          <w:szCs w:val="19"/>
-          <w:highlight w:val="white"/>
-        </w:rPr>
-        <w:t xml:space="preserve">2.0f, </w:t>
+        <w:t xml:space="preserve">(1.0f,-2.0f, </w:t>
       </w:r>
       <w:r>
         <w:rPr>
@@ -1034,27 +903,7 @@
           <w:szCs w:val="19"/>
           <w:highlight w:val="white"/>
         </w:rPr>
-        <w:t>(-3.0</w:t>
-      </w:r>
-      <w:proofErr w:type="gramStart"/>
-      <w:r>
-        <w:rPr>
-          <w:rFonts w:ascii="Consolas" w:hAnsi="Consolas" w:cs="Consolas"/>
-          <w:sz w:val="19"/>
-          <w:szCs w:val="19"/>
-          <w:highlight w:val="white"/>
-        </w:rPr>
-        <w:t>f,-</w:t>
-      </w:r>
-      <w:proofErr w:type="gramEnd"/>
-      <w:r>
-        <w:rPr>
-          <w:rFonts w:ascii="Consolas" w:hAnsi="Consolas" w:cs="Consolas"/>
-          <w:sz w:val="19"/>
-          <w:szCs w:val="19"/>
-          <w:highlight w:val="white"/>
-        </w:rPr>
-        <w:t xml:space="preserve">1.0f, </w:t>
+        <w:t xml:space="preserve">(-3.0f,-1.0f, </w:t>
       </w:r>
       <w:r>
         <w:rPr>
@@ -1115,27 +964,7 @@
           <w:szCs w:val="19"/>
           <w:highlight w:val="white"/>
         </w:rPr>
-        <w:t>(2.0</w:t>
-      </w:r>
-      <w:proofErr w:type="gramStart"/>
-      <w:r>
-        <w:rPr>
-          <w:rFonts w:ascii="Consolas" w:hAnsi="Consolas" w:cs="Consolas"/>
-          <w:sz w:val="19"/>
-          <w:szCs w:val="19"/>
-          <w:highlight w:val="white"/>
-        </w:rPr>
-        <w:t>f,-</w:t>
-      </w:r>
-      <w:proofErr w:type="gramEnd"/>
-      <w:r>
-        <w:rPr>
-          <w:rFonts w:ascii="Consolas" w:hAnsi="Consolas" w:cs="Consolas"/>
-          <w:sz w:val="19"/>
-          <w:szCs w:val="19"/>
-          <w:highlight w:val="white"/>
-        </w:rPr>
-        <w:t xml:space="preserve">1.0f, </w:t>
+        <w:t xml:space="preserve">(2.0f,-1.0f, </w:t>
       </w:r>
       <w:r>
         <w:rPr>
@@ -1282,27 +1111,7 @@
           <w:szCs w:val="19"/>
           <w:highlight w:val="white"/>
         </w:rPr>
-        <w:t>(-1.0f, 1.0</w:t>
-      </w:r>
-      <w:proofErr w:type="gramStart"/>
-      <w:r>
-        <w:rPr>
-          <w:rFonts w:ascii="Consolas" w:hAnsi="Consolas" w:cs="Consolas"/>
-          <w:sz w:val="19"/>
-          <w:szCs w:val="19"/>
-          <w:highlight w:val="white"/>
-        </w:rPr>
-        <w:t>f,-</w:t>
-      </w:r>
-      <w:proofErr w:type="gramEnd"/>
-      <w:r>
-        <w:rPr>
-          <w:rFonts w:ascii="Consolas" w:hAnsi="Consolas" w:cs="Consolas"/>
-          <w:sz w:val="19"/>
-          <w:szCs w:val="19"/>
-          <w:highlight w:val="white"/>
-        </w:rPr>
-        <w:t>3</w:t>
+        <w:t>(-1.0f, 1.0f,-3</w:t>
       </w:r>
       <w:r>
         <w:rPr>
@@ -1354,36 +1163,16 @@
           <w:szCs w:val="19"/>
           <w:highlight w:val="white"/>
         </w:rPr>
-        <w:t>(4.0f, 1.0</w:t>
-      </w:r>
-      <w:proofErr w:type="gramStart"/>
-      <w:r>
-        <w:rPr>
-          <w:rFonts w:ascii="Consolas" w:hAnsi="Consolas" w:cs="Consolas"/>
-          <w:sz w:val="19"/>
-          <w:szCs w:val="19"/>
-          <w:highlight w:val="white"/>
-        </w:rPr>
-        <w:t>f,</w:t>
-      </w:r>
-      <w:r>
-        <w:rPr>
-          <w:rFonts w:ascii="Consolas" w:hAnsi="Consolas" w:cs="Consolas"/>
-          <w:sz w:val="19"/>
-          <w:szCs w:val="19"/>
-          <w:highlight w:val="white"/>
-        </w:rPr>
-        <w:t>-</w:t>
-      </w:r>
-      <w:proofErr w:type="gramEnd"/>
-      <w:r>
-        <w:rPr>
-          <w:rFonts w:ascii="Consolas" w:hAnsi="Consolas" w:cs="Consolas"/>
-          <w:sz w:val="19"/>
-          <w:szCs w:val="19"/>
-          <w:highlight w:val="white"/>
-        </w:rPr>
-        <w:t>3</w:t>
+        <w:t>(4.0f, 1.0f,</w:t>
+      </w:r>
+      <w:r>
+        <w:rPr>
+          <w:rFonts w:ascii="Consolas" w:hAnsi="Consolas" w:cs="Consolas"/>
+          <w:sz w:val="19"/>
+          <w:szCs w:val="19"/>
+          <w:highlight w:val="white"/>
+        </w:rPr>
+        <w:t>-3</w:t>
       </w:r>
       <w:r>
         <w:rPr>
@@ -1435,36 +1224,16 @@
           <w:szCs w:val="19"/>
           <w:highlight w:val="white"/>
         </w:rPr>
-        <w:t>(0.0f, 2.0</w:t>
-      </w:r>
-      <w:proofErr w:type="gramStart"/>
-      <w:r>
-        <w:rPr>
-          <w:rFonts w:ascii="Consolas" w:hAnsi="Consolas" w:cs="Consolas"/>
-          <w:sz w:val="19"/>
-          <w:szCs w:val="19"/>
-          <w:highlight w:val="white"/>
-        </w:rPr>
-        <w:t>f,</w:t>
-      </w:r>
-      <w:r>
-        <w:rPr>
-          <w:rFonts w:ascii="Consolas" w:hAnsi="Consolas" w:cs="Consolas"/>
-          <w:sz w:val="19"/>
-          <w:szCs w:val="19"/>
-          <w:highlight w:val="white"/>
-        </w:rPr>
-        <w:t>-</w:t>
-      </w:r>
-      <w:proofErr w:type="gramEnd"/>
-      <w:r>
-        <w:rPr>
-          <w:rFonts w:ascii="Consolas" w:hAnsi="Consolas" w:cs="Consolas"/>
-          <w:sz w:val="19"/>
-          <w:szCs w:val="19"/>
-          <w:highlight w:val="white"/>
-        </w:rPr>
-        <w:t>5</w:t>
+        <w:t>(0.0f, 2.0f,</w:t>
+      </w:r>
+      <w:r>
+        <w:rPr>
+          <w:rFonts w:ascii="Consolas" w:hAnsi="Consolas" w:cs="Consolas"/>
+          <w:sz w:val="19"/>
+          <w:szCs w:val="19"/>
+          <w:highlight w:val="white"/>
+        </w:rPr>
+        <w:t>-5</w:t>
       </w:r>
       <w:r>
         <w:rPr>
@@ -1516,36 +1285,16 @@
           <w:szCs w:val="19"/>
           <w:highlight w:val="white"/>
         </w:rPr>
-        <w:t>(5.0f, 2.0</w:t>
-      </w:r>
-      <w:proofErr w:type="gramStart"/>
-      <w:r>
-        <w:rPr>
-          <w:rFonts w:ascii="Consolas" w:hAnsi="Consolas" w:cs="Consolas"/>
-          <w:sz w:val="19"/>
-          <w:szCs w:val="19"/>
-          <w:highlight w:val="white"/>
-        </w:rPr>
-        <w:t>f,</w:t>
-      </w:r>
-      <w:r>
-        <w:rPr>
-          <w:rFonts w:ascii="Consolas" w:hAnsi="Consolas" w:cs="Consolas"/>
-          <w:sz w:val="19"/>
-          <w:szCs w:val="19"/>
-          <w:highlight w:val="white"/>
-        </w:rPr>
-        <w:t>-</w:t>
-      </w:r>
-      <w:proofErr w:type="gramEnd"/>
-      <w:r>
-        <w:rPr>
-          <w:rFonts w:ascii="Consolas" w:hAnsi="Consolas" w:cs="Consolas"/>
-          <w:sz w:val="19"/>
-          <w:szCs w:val="19"/>
-          <w:highlight w:val="white"/>
-        </w:rPr>
-        <w:t>5</w:t>
+        <w:t>(5.0f, 2.0f,</w:t>
+      </w:r>
+      <w:r>
+        <w:rPr>
+          <w:rFonts w:ascii="Consolas" w:hAnsi="Consolas" w:cs="Consolas"/>
+          <w:sz w:val="19"/>
+          <w:szCs w:val="19"/>
+          <w:highlight w:val="white"/>
+        </w:rPr>
+        <w:t>-5</w:t>
       </w:r>
       <w:r>
         <w:rPr>
@@ -1582,36 +1331,16 @@
           <w:szCs w:val="19"/>
           <w:highlight w:val="white"/>
         </w:rPr>
-        <w:t>(1.0f, 3.0</w:t>
-      </w:r>
-      <w:proofErr w:type="gramStart"/>
-      <w:r>
-        <w:rPr>
-          <w:rFonts w:ascii="Consolas" w:hAnsi="Consolas" w:cs="Consolas"/>
-          <w:sz w:val="19"/>
-          <w:szCs w:val="19"/>
-          <w:highlight w:val="white"/>
-        </w:rPr>
-        <w:t>f,</w:t>
-      </w:r>
-      <w:r>
-        <w:rPr>
-          <w:rFonts w:ascii="Consolas" w:hAnsi="Consolas" w:cs="Consolas"/>
-          <w:sz w:val="19"/>
-          <w:szCs w:val="19"/>
-          <w:highlight w:val="white"/>
-        </w:rPr>
-        <w:t>-</w:t>
-      </w:r>
-      <w:proofErr w:type="gramEnd"/>
-      <w:r>
-        <w:rPr>
-          <w:rFonts w:ascii="Consolas" w:hAnsi="Consolas" w:cs="Consolas"/>
-          <w:sz w:val="19"/>
-          <w:szCs w:val="19"/>
-          <w:highlight w:val="white"/>
-        </w:rPr>
-        <w:t>5</w:t>
+        <w:t>(1.0f, 3.0f,</w:t>
+      </w:r>
+      <w:r>
+        <w:rPr>
+          <w:rFonts w:ascii="Consolas" w:hAnsi="Consolas" w:cs="Consolas"/>
+          <w:sz w:val="19"/>
+          <w:szCs w:val="19"/>
+          <w:highlight w:val="white"/>
+        </w:rPr>
+        <w:t>-5</w:t>
       </w:r>
       <w:r>
         <w:rPr>
@@ -1726,23 +1455,13 @@
           <w:szCs w:val="27"/>
         </w:rPr>
       </w:pPr>
-      <w:proofErr w:type="gramStart"/>
-      <w:r>
-        <w:rPr>
-          <w:rFonts w:eastAsia="Times New Roman"/>
-          <w:sz w:val="27"/>
-          <w:szCs w:val="27"/>
-        </w:rPr>
-        <w:t>Release(</w:t>
-      </w:r>
-      <w:proofErr w:type="gramEnd"/>
-      <w:r>
-        <w:rPr>
-          <w:rFonts w:eastAsia="Times New Roman"/>
-          <w:sz w:val="27"/>
-          <w:szCs w:val="27"/>
-        </w:rPr>
-        <w:t xml:space="preserve">) does not need any changes unless you allocate new pointers. </w:t>
+      <w:r>
+        <w:rPr>
+          <w:rFonts w:eastAsia="Times New Roman"/>
+          <w:sz w:val="27"/>
+          <w:szCs w:val="27"/>
+        </w:rPr>
+        <w:t xml:space="preserve">Release() does not need any changes unless you allocate new pointers. </w:t>
       </w:r>
     </w:p>
     <w:p>
@@ -1803,19 +1522,8 @@
           <w:szCs w:val="19"/>
           <w:highlight w:val="white"/>
         </w:rPr>
-        <w:t xml:space="preserve"> </w:t>
-      </w:r>
-      <w:proofErr w:type="spellStart"/>
-      <w:r>
-        <w:rPr>
-          <w:rFonts w:ascii="Consolas" w:hAnsi="Consolas" w:cs="Consolas"/>
-          <w:sz w:val="19"/>
-          <w:szCs w:val="19"/>
-          <w:highlight w:val="white"/>
-        </w:rPr>
-        <w:t>fTimeSpan</w:t>
-      </w:r>
-      <w:proofErr w:type="spellEnd"/>
+        <w:t xml:space="preserve"> fTimeSpan</w:t>
+      </w:r>
       <w:r>
         <w:rPr>
           <w:rFonts w:ascii="Consolas" w:hAnsi="Consolas" w:cs="Consolas"/>
@@ -1863,19 +1571,8 @@
           <w:szCs w:val="19"/>
           <w:highlight w:val="white"/>
         </w:rPr>
-        <w:t xml:space="preserve"> </w:t>
-      </w:r>
-      <w:proofErr w:type="spellStart"/>
-      <w:r>
-        <w:rPr>
-          <w:rFonts w:ascii="Consolas" w:hAnsi="Consolas" w:cs="Consolas"/>
-          <w:sz w:val="19"/>
-          <w:szCs w:val="19"/>
-          <w:highlight w:val="white"/>
-        </w:rPr>
-        <w:t>fRunTime</w:t>
-      </w:r>
-      <w:proofErr w:type="spellEnd"/>
+        <w:t xml:space="preserve"> fRunTime</w:t>
+      </w:r>
       <w:r>
         <w:rPr>
           <w:rFonts w:ascii="Consolas" w:hAnsi="Consolas" w:cs="Consolas"/>
@@ -1923,19 +1620,8 @@
           <w:szCs w:val="19"/>
           <w:highlight w:val="white"/>
         </w:rPr>
-        <w:t xml:space="preserve"> </w:t>
-      </w:r>
-      <w:proofErr w:type="spellStart"/>
-      <w:r>
-        <w:rPr>
-          <w:rFonts w:ascii="Consolas" w:hAnsi="Consolas" w:cs="Consolas"/>
-          <w:sz w:val="19"/>
-          <w:szCs w:val="19"/>
-          <w:highlight w:val="white"/>
-        </w:rPr>
-        <w:t>fDuration</w:t>
-      </w:r>
-      <w:proofErr w:type="spellEnd"/>
+        <w:t xml:space="preserve"> fDuration</w:t>
+      </w:r>
       <w:r>
         <w:rPr>
           <w:rFonts w:ascii="Consolas" w:hAnsi="Consolas" w:cs="Consolas"/>
@@ -2043,43 +1729,7 @@
           <w:sz w:val="27"/>
           <w:szCs w:val="27"/>
         </w:rPr>
-        <w:t xml:space="preserve">You can use the </w:t>
-      </w:r>
-      <w:proofErr w:type="spellStart"/>
-      <w:r>
-        <w:rPr>
-          <w:rFonts w:eastAsia="Times New Roman"/>
-          <w:sz w:val="27"/>
-          <w:szCs w:val="27"/>
-        </w:rPr>
-        <w:t>glm</w:t>
-      </w:r>
-      <w:proofErr w:type="spellEnd"/>
-      <w:r>
-        <w:rPr>
-          <w:rFonts w:eastAsia="Times New Roman"/>
-          <w:sz w:val="27"/>
-          <w:szCs w:val="27"/>
-        </w:rPr>
-        <w:t xml:space="preserve">::lerp function and the </w:t>
-      </w:r>
-      <w:proofErr w:type="spellStart"/>
-      <w:r>
-        <w:rPr>
-          <w:rFonts w:eastAsia="Times New Roman"/>
-          <w:sz w:val="27"/>
-          <w:szCs w:val="27"/>
-        </w:rPr>
-        <w:t>MapValue</w:t>
-      </w:r>
-      <w:proofErr w:type="spellEnd"/>
-      <w:r>
-        <w:rPr>
-          <w:rFonts w:eastAsia="Times New Roman"/>
-          <w:sz w:val="27"/>
-          <w:szCs w:val="27"/>
-        </w:rPr>
-        <w:t xml:space="preserve"> function </w:t>
+        <w:t xml:space="preserve">You can use the glm::lerp function and the MapValue function </w:t>
       </w:r>
     </w:p>
     <w:p>
@@ -2287,47 +1937,7 @@
           <w:szCs w:val="27"/>
           <w:highlight w:val="white"/>
         </w:rPr>
-        <w:t xml:space="preserve"> (</w:t>
-      </w:r>
-      <w:proofErr w:type="spellStart"/>
-      <w:r>
-        <w:rPr>
-          <w:color w:val="000000" w:themeColor="text1"/>
-          <w:sz w:val="27"/>
-          <w:szCs w:val="27"/>
-          <w:highlight w:val="white"/>
-        </w:rPr>
-        <w:t>Z_Delete</w:t>
-      </w:r>
-      <w:proofErr w:type="spellEnd"/>
-      <w:r>
-        <w:rPr>
-          <w:color w:val="000000" w:themeColor="text1"/>
-          <w:sz w:val="27"/>
-          <w:szCs w:val="27"/>
-          <w:highlight w:val="white"/>
-        </w:rPr>
-        <w:t xml:space="preserve"> folder AND </w:t>
-      </w:r>
-      <w:proofErr w:type="spellStart"/>
-      <w:r>
-        <w:rPr>
-          <w:color w:val="000000" w:themeColor="text1"/>
-          <w:sz w:val="27"/>
-          <w:szCs w:val="27"/>
-          <w:highlight w:val="white"/>
-        </w:rPr>
-        <w:t>sdf</w:t>
-      </w:r>
-      <w:proofErr w:type="spellEnd"/>
-      <w:r>
-        <w:rPr>
-          <w:color w:val="000000" w:themeColor="text1"/>
-          <w:sz w:val="27"/>
-          <w:szCs w:val="27"/>
-          <w:highlight w:val="white"/>
-        </w:rPr>
-        <w:t xml:space="preserve"> file)</w:t>
+        <w:t xml:space="preserve"> (Z_Delete folder AND sdf file)</w:t>
       </w:r>
     </w:p>
     <w:p>
@@ -2626,7 +2236,6 @@
         </w:rPr>
         <w:t xml:space="preserve">(-10) You forgot to delete the </w:t>
       </w:r>
-      <w:proofErr w:type="spellStart"/>
       <w:r>
         <w:rPr>
           <w:color w:val="000000" w:themeColor="text1"/>
@@ -2643,17 +2252,7 @@
           <w:szCs w:val="27"/>
           <w:highlight w:val="white"/>
         </w:rPr>
-        <w:t>_Delete</w:t>
-      </w:r>
-      <w:proofErr w:type="spellEnd"/>
-      <w:r>
-        <w:rPr>
-          <w:color w:val="000000" w:themeColor="text1"/>
-          <w:sz w:val="27"/>
-          <w:szCs w:val="27"/>
-          <w:highlight w:val="white"/>
-        </w:rPr>
-        <w:t xml:space="preserve"> folder</w:t>
+        <w:t>_Delete folder</w:t>
       </w:r>
     </w:p>
     <w:p>
@@ -2675,27 +2274,7 @@
           <w:szCs w:val="27"/>
           <w:highlight w:val="white"/>
         </w:rPr>
-        <w:t>(-10) you forgot to delete the .</w:t>
-      </w:r>
-      <w:proofErr w:type="spellStart"/>
-      <w:r>
-        <w:rPr>
-          <w:color w:val="000000" w:themeColor="text1"/>
-          <w:sz w:val="27"/>
-          <w:szCs w:val="27"/>
-          <w:highlight w:val="white"/>
-        </w:rPr>
-        <w:t>sdf</w:t>
-      </w:r>
-      <w:proofErr w:type="spellEnd"/>
-      <w:r>
-        <w:rPr>
-          <w:color w:val="000000" w:themeColor="text1"/>
-          <w:sz w:val="27"/>
-          <w:szCs w:val="27"/>
-          <w:highlight w:val="white"/>
-        </w:rPr>
-        <w:t xml:space="preserve"> file</w:t>
+        <w:t>(-10) you forgot to delete the .sdf file</w:t>
       </w:r>
     </w:p>
     <w:p>
@@ -2750,27 +2329,7 @@
           <w:szCs w:val="27"/>
           <w:highlight w:val="white"/>
         </w:rPr>
-        <w:t xml:space="preserve">0) Your solution doesn’t loop through the points after they are done (the sequence goes from 0 to n to 0 </w:t>
-      </w:r>
-      <w:proofErr w:type="spellStart"/>
-      <w:r>
-        <w:rPr>
-          <w:color w:val="000000" w:themeColor="text1"/>
-          <w:sz w:val="27"/>
-          <w:szCs w:val="27"/>
-          <w:highlight w:val="white"/>
-        </w:rPr>
-        <w:t>to n</w:t>
-      </w:r>
-      <w:proofErr w:type="spellEnd"/>
-      <w:r>
-        <w:rPr>
-          <w:color w:val="000000" w:themeColor="text1"/>
-          <w:sz w:val="27"/>
-          <w:szCs w:val="27"/>
-          <w:highlight w:val="white"/>
-        </w:rPr>
-        <w:t xml:space="preserve"> to 0 to…</w:t>
+        <w:t>0) Your solution doesn’t loop through the points after they are done (the sequence goes from 0 to n to 0 to n to 0 to…</w:t>
       </w:r>
       <w:r>
         <w:rPr>
@@ -2955,47 +2514,7 @@
           <w:szCs w:val="27"/>
           <w:highlight w:val="white"/>
         </w:rPr>
-        <w:t xml:space="preserve">Think about it, you already have the list of point on which the character will be, you can take point 0 and 1 and calculate the position based on how much progress the timer has done, progress is a measurement from 0 to 100% (or 0 to 1) but it’s actually coming from 0 to </w:t>
-      </w:r>
-      <w:proofErr w:type="spellStart"/>
-      <w:r>
-        <w:rPr>
-          <w:color w:val="000000" w:themeColor="text1"/>
-          <w:sz w:val="27"/>
-          <w:szCs w:val="27"/>
-          <w:highlight w:val="white"/>
-        </w:rPr>
-        <w:t>fDuration</w:t>
-      </w:r>
-      <w:proofErr w:type="spellEnd"/>
-      <w:r>
-        <w:rPr>
-          <w:color w:val="000000" w:themeColor="text1"/>
-          <w:sz w:val="27"/>
-          <w:szCs w:val="27"/>
-          <w:highlight w:val="white"/>
-        </w:rPr>
-        <w:t xml:space="preserve">; once </w:t>
-      </w:r>
-      <w:proofErr w:type="spellStart"/>
-      <w:r>
-        <w:rPr>
-          <w:color w:val="000000" w:themeColor="text1"/>
-          <w:sz w:val="27"/>
-          <w:szCs w:val="27"/>
-          <w:highlight w:val="white"/>
-        </w:rPr>
-        <w:t>fRunTime</w:t>
-      </w:r>
-      <w:proofErr w:type="spellEnd"/>
-      <w:r>
-        <w:rPr>
-          <w:color w:val="000000" w:themeColor="text1"/>
-          <w:sz w:val="27"/>
-          <w:szCs w:val="27"/>
-          <w:highlight w:val="white"/>
-        </w:rPr>
-        <w:t xml:space="preserve"> is larger than said duration it means that is done with the first sets of points; and this is true for every set of points; the last case going from the last point to the very first one could be the most tricky case.</w:t>
+        <w:t>Think about it, you already have the list of point on which the character will be, you can take point 0 and 1 and calculate the position based on how much progress the timer has done, progress is a measurement from 0 to 100% (or 0 to 1) but it’s actually coming from 0 to fDuration; once fRunTime is larger than said duration it means that is done with the first sets of points; and this is true for every set of points; the last case going from the last point to the very first one could be the most tricky case.</w:t>
       </w:r>
     </w:p>
     <w:p>
@@ -7176,7 +6695,7 @@
 </file>
 
 <file path=customXml/itemProps1.xml><?xml version="1.0" encoding="utf-8"?>
-<ds:datastoreItem xmlns:ds="http://schemas.openxmlformats.org/officeDocument/2006/customXml" ds:itemID="{0F94E53C-C0A0-441A-82C0-F9730390C3CC}">
+<ds:datastoreItem xmlns:ds="http://schemas.openxmlformats.org/officeDocument/2006/customXml" ds:itemID="{45FE0F05-C0B4-4D7B-B8A3-058AD1814F05}">
   <ds:schemaRefs>
     <ds:schemaRef ds:uri="http://schemas.openxmlformats.org/officeDocument/2006/bibliography"/>
   </ds:schemaRefs>

</xml_diff>